<commit_message>
* Modified Diffuse and Specular Shader
</commit_message>
<xml_diff>
--- a/PENERAPAN BASIC LIGHTING PADA OBJECT 3D DENGAN MENGGUNAKAN OPENGL ES2.docx
+++ b/PENERAPAN BASIC LIGHTING PADA OBJECT 3D DENGAN MENGGUNAKAN OPENGL ES2.docx
@@ -2935,6 +2935,32 @@
     <w:p>
       <w:pPr>
         <w:pStyle w:val="ListParagraph"/>
+        <w:spacing w:line="360" w:lineRule="auto"/>
+        <w:ind w:left="2880"/>
+        <w:jc w:val="both"/>
+        <w:rPr>
+          <w:rFonts w:ascii="Times New Roman" w:hAnsi="Times New Roman" w:cs="Times New Roman"/>
+          <w:sz w:val="24"/>
+          <w:szCs w:val="24"/>
+        </w:rPr>
+      </w:pPr>
+    </w:p>
+    <w:p>
+      <w:pPr>
+        <w:pStyle w:val="ListParagraph"/>
+        <w:spacing w:line="360" w:lineRule="auto"/>
+        <w:ind w:left="2880"/>
+        <w:jc w:val="both"/>
+        <w:rPr>
+          <w:rFonts w:ascii="Times New Roman" w:hAnsi="Times New Roman" w:cs="Times New Roman"/>
+          <w:sz w:val="24"/>
+          <w:szCs w:val="24"/>
+        </w:rPr>
+      </w:pPr>
+    </w:p>
+    <w:p>
+      <w:pPr>
+        <w:pStyle w:val="ListParagraph"/>
         <w:numPr>
           <w:ilvl w:val="3"/>
           <w:numId w:val="3"/>
@@ -2953,6 +2979,7 @@
           <w:sz w:val="24"/>
           <w:szCs w:val="24"/>
         </w:rPr>
+        <w:lastRenderedPageBreak/>
         <w:t>Shader</w:t>
       </w:r>
     </w:p>
@@ -2974,7 +3001,6 @@
           <w:sz w:val="24"/>
           <w:szCs w:val="24"/>
         </w:rPr>
-        <w:lastRenderedPageBreak/>
         <w:t xml:space="preserve">Shader </w:t>
       </w:r>
       <w:proofErr w:type="spellStart"/>
@@ -5681,6 +5707,8 @@
         </w:rPr>
         <w:t>Topik</w:t>
       </w:r>
+      <w:bookmarkStart w:id="0" w:name="_GoBack"/>
+      <w:bookmarkEnd w:id="0"/>
       <w:proofErr w:type="spellEnd"/>
     </w:p>
     <w:p>
@@ -5775,6 +5803,7 @@
           <w:sz w:val="24"/>
           <w:szCs w:val="24"/>
         </w:rPr>
+        <w:lastRenderedPageBreak/>
         <w:t>Pengembangan</w:t>
       </w:r>
       <w:proofErr w:type="spellEnd"/>
@@ -5811,7 +5840,6 @@
           <w:sz w:val="24"/>
           <w:szCs w:val="24"/>
         </w:rPr>
-        <w:lastRenderedPageBreak/>
         <w:t>Konklusi</w:t>
       </w:r>
       <w:proofErr w:type="spellEnd"/>
@@ -5875,8 +5903,6 @@
           <w:szCs w:val="24"/>
         </w:rPr>
       </w:pPr>
-      <w:bookmarkStart w:id="0" w:name="_GoBack"/>
-      <w:bookmarkEnd w:id="0"/>
     </w:p>
     <w:p>
       <w:pPr>
@@ -7410,7 +7436,7 @@
 </file>
 
 <file path=customXml/itemProps1.xml><?xml version="1.0" encoding="utf-8"?>
-<ds:datastoreItem xmlns:ds="http://schemas.openxmlformats.org/officeDocument/2006/customXml" ds:itemID="{DD8BB114-148A-4BDD-9A13-05640A086E89}">
+<ds:datastoreItem xmlns:ds="http://schemas.openxmlformats.org/officeDocument/2006/customXml" ds:itemID="{2DDFB3B2-4EB5-44F2-AEC0-3CAD7327055E}">
   <ds:schemaRefs>
     <ds:schemaRef ds:uri="http://schemas.openxmlformats.org/officeDocument/2006/bibliography"/>
   </ds:schemaRefs>

</xml_diff>